<commit_message>
30 - Jenkins Assignment - 1 JAVA - Final Done
</commit_message>
<xml_diff>
--- a/30 - Jenkins Assignment - 1 JAVA/Assignment ID-17_Jenkins_Assignment1_420652_AMITABHA_DAS.docx
+++ b/30 - Jenkins Assignment - 1 JAVA/Assignment ID-17_Jenkins_Assignment1_420652_AMITABHA_DAS.docx
@@ -51,12 +51,134 @@
             <v:path o:extrusionok="f" gradientshapeok="t" o:connecttype="rect"/>
             <o:lock v:ext="edit" aspectratio="t"/>
           </v:shapetype>
-          <v:shape id="_x0000_i1025" type="#_x0000_t75" style="width:102.55pt;height:40.75pt" o:ole="">
+          <v:shape id="_x0000_i1025" type="#_x0000_t75" style="width:102.85pt;height:41.15pt" o:ole="">
             <v:imagedata r:id="rId5" o:title=""/>
           </v:shape>
-          <o:OLEObject Type="Embed" ProgID="Package" ShapeID="_x0000_i1025" DrawAspect="Content" ObjectID="_1604674860" r:id="rId6"/>
+          <o:OLEObject Type="Embed" ProgID="Package" ShapeID="_x0000_i1025" DrawAspect="Content" ObjectID="_1604685651" r:id="rId6"/>
         </w:object>
       </w:r>
+    </w:p>
+    <w:p>
+      <w:pPr>
+        <w:spacing w:after="0"/>
+        <w:rPr>
+          <w:sz w:val="28"/>
+        </w:rPr>
+      </w:pPr>
+    </w:p>
+    <w:p>
+      <w:pPr>
+        <w:spacing w:after="0"/>
+        <w:rPr>
+          <w:sz w:val="28"/>
+        </w:rPr>
+      </w:pPr>
+    </w:p>
+    <w:p>
+      <w:pPr>
+        <w:spacing w:after="0"/>
+        <w:rPr>
+          <w:sz w:val="28"/>
+        </w:rPr>
+      </w:pPr>
+      <w:r>
+        <w:rPr>
+          <w:sz w:val="28"/>
+        </w:rPr>
+        <w:t>There was no Jenkins available for me as I am not able to access cloud labs. So I have installed Jenkins on openshift cloud platform to mimic the Jenkins tool for demonstration purpose.</w:t>
+      </w:r>
+    </w:p>
+    <w:p>
+      <w:pPr>
+        <w:spacing w:after="0"/>
+        <w:rPr>
+          <w:sz w:val="28"/>
+        </w:rPr>
+      </w:pPr>
+    </w:p>
+    <w:p>
+      <w:pPr>
+        <w:spacing w:after="0"/>
+        <w:rPr>
+          <w:sz w:val="28"/>
+        </w:rPr>
+      </w:pPr>
+      <w:r>
+        <w:rPr>
+          <w:sz w:val="28"/>
+        </w:rPr>
+        <w:t>Attached are the screenshots below for Jenkins that is installed on the cloud container.</w:t>
+      </w:r>
+    </w:p>
+    <w:p>
+      <w:pPr>
+        <w:spacing w:after="0"/>
+        <w:rPr>
+          <w:sz w:val="28"/>
+        </w:rPr>
+      </w:pPr>
+      <w:r>
+        <w:rPr>
+          <w:sz w:val="28"/>
+        </w:rPr>
+        <w:t xml:space="preserve">The Git Repo being pointed to in Jenkins build job  - </w:t>
+      </w:r>
+    </w:p>
+    <w:p>
+      <w:pPr>
+        <w:spacing w:after="0"/>
+        <w:rPr>
+          <w:sz w:val="28"/>
+        </w:rPr>
+      </w:pPr>
+      <w:hyperlink r:id="rId7" w:history="1">
+        <w:r>
+          <w:rPr>
+            <w:rStyle w:val="Hyperlink"/>
+            <w:sz w:val="28"/>
+          </w:rPr>
+          <w:t>https://github.com/fsduseriiht/FSDSpringProject.git</w:t>
+        </w:r>
+      </w:hyperlink>
+    </w:p>
+    <w:p>
+      <w:pPr>
+        <w:spacing w:after="0"/>
+        <w:rPr>
+          <w:sz w:val="28"/>
+        </w:rPr>
+      </w:pPr>
+    </w:p>
+    <w:p>
+      <w:pPr>
+        <w:spacing w:after="0"/>
+        <w:rPr>
+          <w:sz w:val="28"/>
+        </w:rPr>
+      </w:pPr>
+      <w:r>
+        <w:rPr>
+          <w:sz w:val="28"/>
+        </w:rPr>
+        <w:t xml:space="preserve">Jenkins Openshift app URL - </w:t>
+      </w:r>
+    </w:p>
+    <w:p>
+      <w:pPr>
+        <w:rPr>
+          <w:b/>
+          <w:u w:val="single"/>
+        </w:rPr>
+      </w:pPr>
+      <w:hyperlink r:id="rId8" w:history="1">
+        <w:r>
+          <w:rPr>
+            <w:rStyle w:val="Hyperlink"/>
+            <w:b/>
+          </w:rPr>
+          <w:t>https://jenkins-fsdspringproject.7e14.starter-us-west-2.openshiftapps.com/</w:t>
+        </w:r>
+      </w:hyperlink>
     </w:p>
     <w:p>
       <w:pPr>
@@ -223,31 +345,13 @@
           <w:highlight w:val="yellow"/>
         </w:rPr>
       </w:pPr>
-      <w:proofErr w:type="spellStart"/>
-      <w:r>
-        <w:rPr>
-          <w:b/>
-          <w:highlight w:val="yellow"/>
-        </w:rPr>
-        <w:t>mvnw</w:t>
-      </w:r>
-      <w:proofErr w:type="spellEnd"/>
-      <w:r>
-        <w:rPr>
-          <w:b/>
-          <w:highlight w:val="yellow"/>
-        </w:rPr>
-        <w:t xml:space="preserve"> </w:t>
-      </w:r>
-      <w:proofErr w:type="spellStart"/>
-      <w:r>
-        <w:rPr>
-          <w:b/>
-          <w:highlight w:val="yellow"/>
-        </w:rPr>
-        <w:t>eclipse:eclipse</w:t>
-      </w:r>
-      <w:proofErr w:type="spellEnd"/>
+      <w:r>
+        <w:rPr>
+          <w:b/>
+          <w:highlight w:val="yellow"/>
+        </w:rPr>
+        <w:t>mvnw eclipse:eclipse</w:t>
+      </w:r>
     </w:p>
     <w:p>
       <w:pPr>
@@ -311,7 +415,6 @@
         </w:rPr>
         <w:t xml:space="preserve">eral project in Eclipse and the main method in </w:t>
       </w:r>
-      <w:proofErr w:type="spellStart"/>
       <w:r>
         <w:rPr>
           <w:b/>
@@ -320,7 +423,6 @@
         </w:rPr>
         <w:t>com.cts.fsd.FsdSpringProjectMain</w:t>
       </w:r>
-      <w:proofErr w:type="spellEnd"/>
     </w:p>
     <w:p>
       <w:pPr>
@@ -347,23 +449,7 @@
           <w:b/>
           <w:highlight w:val="yellow"/>
         </w:rPr>
-        <w:t xml:space="preserve"> To run the application - Using </w:t>
-      </w:r>
-      <w:proofErr w:type="spellStart"/>
-      <w:r>
-        <w:rPr>
-          <w:b/>
-          <w:highlight w:val="yellow"/>
-        </w:rPr>
-        <w:t>Cmd</w:t>
-      </w:r>
-      <w:proofErr w:type="spellEnd"/>
-      <w:r>
-        <w:rPr>
-          <w:b/>
-          <w:highlight w:val="yellow"/>
-        </w:rPr>
-        <w:t xml:space="preserve"> Prompt</w:t>
+        <w:t xml:space="preserve"> To run the application - Using Cmd Prompt</w:t>
       </w:r>
       <w:r>
         <w:rPr>
@@ -394,23 +480,13 @@
         </w:rPr>
         <w:t xml:space="preserve">Open the command prompt in the project folder home location and run </w:t>
       </w:r>
-      <w:proofErr w:type="spellStart"/>
       <w:r>
         <w:rPr>
           <w:b/>
           <w:color w:val="FF0000"/>
           <w:highlight w:val="yellow"/>
         </w:rPr>
-        <w:t>mvnw</w:t>
-      </w:r>
-      <w:proofErr w:type="spellEnd"/>
-      <w:r>
-        <w:rPr>
-          <w:b/>
-          <w:color w:val="FF0000"/>
-          <w:highlight w:val="yellow"/>
-        </w:rPr>
-        <w:t xml:space="preserve"> clean install</w:t>
+        <w:t>mvnw clean install</w:t>
       </w:r>
     </w:p>
     <w:p>
@@ -488,36 +564,52 @@
         </w:rPr>
         <w:t xml:space="preserve"> </w:t>
       </w:r>
-      <w:proofErr w:type="spellStart"/>
       <w:r>
         <w:rPr>
           <w:b/>
           <w:color w:val="FF0000"/>
           <w:highlight w:val="yellow"/>
         </w:rPr>
-        <w:t>FsdSpringProject</w:t>
-      </w:r>
-      <w:proofErr w:type="spellEnd"/>
-      <w:r>
-        <w:rPr>
-          <w:b/>
-          <w:color w:val="FF0000"/>
-          <w:highlight w:val="yellow"/>
-        </w:rPr>
-        <w:t>/</w:t>
+        <w:t>FsdSpringProject/</w:t>
       </w:r>
     </w:p>
     <w:p>
       <w:pPr>
         <w:spacing w:after="0"/>
-      </w:pPr>
-      <w:r>
-        <w:rPr>
-          <w:b/>
-          <w:u w:val="single"/>
-        </w:rPr>
+        <w:rPr>
+          <w:b/>
+          <w:u w:val="single"/>
+        </w:rPr>
+      </w:pPr>
+    </w:p>
+    <w:p>
+      <w:pPr>
+        <w:spacing w:after="0"/>
+        <w:rPr>
+          <w:b/>
+          <w:u w:val="single"/>
+        </w:rPr>
+      </w:pPr>
+    </w:p>
+    <w:p>
+      <w:pPr>
+        <w:spacing w:after="0"/>
+      </w:pPr>
+      <w:r>
+        <w:rPr>
+          <w:b/>
+          <w:u w:val="single"/>
+        </w:rPr>
+        <w:lastRenderedPageBreak/>
         <w:t xml:space="preserve">Logs - </w:t>
       </w:r>
+      <w:r>
+        <w:rPr>
+          <w:b/>
+          <w:u w:val="single"/>
+        </w:rPr>
+        <w:t xml:space="preserve"> of the openshift terminal window where Jenkins is running</w:t>
+      </w:r>
     </w:p>
     <w:p>
       <w:pPr>
@@ -531,66 +623,50 @@
           <w:sz w:val="28"/>
         </w:rPr>
         <w:object w:dxaOrig="6316" w:dyaOrig="810">
-          <v:shape id="_x0000_i1027" type="#_x0000_t75" style="width:315.85pt;height:40.75pt" o:ole="">
-            <v:imagedata r:id="rId7" o:title=""/>
-          </v:shape>
-          <o:OLEObject Type="Embed" ProgID="Package" ShapeID="_x0000_i1027" DrawAspect="Content" ObjectID="_1604674861" r:id="rId8"/>
-        </w:object>
-      </w:r>
-    </w:p>
-    <w:p>
-      <w:pPr>
-        <w:spacing w:after="0"/>
-        <w:rPr>
-          <w:sz w:val="28"/>
-        </w:rPr>
-      </w:pPr>
-    </w:p>
-    <w:p>
-      <w:pPr>
-        <w:rPr>
-          <w:b/>
-          <w:u w:val="single"/>
-        </w:rPr>
-      </w:pPr>
-      <w:r>
-        <w:rPr>
-          <w:b/>
-          <w:u w:val="single"/>
-        </w:rPr>
-        <w:t xml:space="preserve">DB </w:t>
-      </w:r>
-      <w:proofErr w:type="spellStart"/>
-      <w:r>
-        <w:rPr>
-          <w:b/>
-          <w:u w:val="single"/>
-        </w:rPr>
-        <w:t>FIle</w:t>
-      </w:r>
-      <w:proofErr w:type="spellEnd"/>
-      <w:r>
-        <w:rPr>
-          <w:b/>
-          <w:u w:val="single"/>
-        </w:rPr>
-        <w:t xml:space="preserve"> - </w:t>
-      </w:r>
-    </w:p>
-    <w:p>
-      <w:pPr>
-        <w:rPr>
-          <w:b/>
-          <w:sz w:val="28"/>
-          <w:u w:val="single"/>
-        </w:rPr>
-      </w:pPr>
-      <w:r>
-        <w:object w:dxaOrig="3796" w:dyaOrig="811">
-          <v:shape id="_x0000_i1026" type="#_x0000_t75" style="width:189.5pt;height:40.75pt" o:ole="">
+          <v:shape id="_x0000_i1027" type="#_x0000_t75" style="width:316.05pt;height:40.2pt" o:ole="">
             <v:imagedata r:id="rId9" o:title=""/>
           </v:shape>
-          <o:OLEObject Type="Embed" ProgID="Package" ShapeID="_x0000_i1026" DrawAspect="Content" ObjectID="_1604674862" r:id="rId10"/>
+          <o:OLEObject Type="Embed" ProgID="Package" ShapeID="_x0000_i1027" DrawAspect="Content" ObjectID="_1604685652" r:id="rId10"/>
+        </w:object>
+      </w:r>
+    </w:p>
+    <w:p>
+      <w:pPr>
+        <w:spacing w:after="0"/>
+        <w:rPr>
+          <w:sz w:val="28"/>
+        </w:rPr>
+      </w:pPr>
+    </w:p>
+    <w:p>
+      <w:pPr>
+        <w:rPr>
+          <w:b/>
+          <w:u w:val="single"/>
+        </w:rPr>
+      </w:pPr>
+      <w:r>
+        <w:rPr>
+          <w:b/>
+          <w:u w:val="single"/>
+        </w:rPr>
+        <w:t xml:space="preserve">DB FIle - </w:t>
+      </w:r>
+    </w:p>
+    <w:p>
+      <w:pPr>
+        <w:rPr>
+          <w:b/>
+          <w:sz w:val="28"/>
+          <w:u w:val="single"/>
+        </w:rPr>
+      </w:pPr>
+      <w:r>
+        <w:object w:dxaOrig="3796" w:dyaOrig="811">
+          <v:shape id="_x0000_i1026" type="#_x0000_t75" style="width:189.8pt;height:41.15pt" o:ole="">
+            <v:imagedata r:id="rId11" o:title=""/>
+          </v:shape>
+          <o:OLEObject Type="Embed" ProgID="Package" ShapeID="_x0000_i1026" DrawAspect="Content" ObjectID="_1604685653" r:id="rId12"/>
         </w:object>
       </w:r>
       <w:r>
@@ -624,18 +700,27 @@
         </w:rPr>
         <w:t xml:space="preserve"> </w:t>
       </w:r>
-      <w:r>
-        <w:rPr>
-          <w:b/>
+    </w:p>
+    <w:p>
+      <w:hyperlink r:id="rId13" w:history="1">
+        <w:r>
+          <w:rPr>
+            <w:rStyle w:val="Hyperlink"/>
+          </w:rPr>
+          <w:t>https://jenkins-fsdspringproject.7e14.starter-us-west-2.openshiftapps.com/</w:t>
+        </w:r>
+      </w:hyperlink>
+    </w:p>
+    <w:p>
+      <w:r>
+        <w:rPr>
           <w:noProof/>
-          <w:sz w:val="28"/>
-          <w:u w:val="single"/>
         </w:rPr>
         <w:drawing>
           <wp:inline distT="0" distB="0" distL="0" distR="0">
-            <wp:extent cx="5943600" cy="3342296"/>
+            <wp:extent cx="5943600" cy="3341643"/>
             <wp:effectExtent l="19050" t="0" r="0" b="0"/>
-            <wp:docPr id="4" name="Picture 4"/>
+            <wp:docPr id="2" name="Picture 1"/>
             <wp:cNvGraphicFramePr>
               <a:graphicFrameLocks xmlns:a="http://schemas.openxmlformats.org/drawingml/2006/main" noChangeAspect="1"/>
             </wp:cNvGraphicFramePr>
@@ -643,13 +728,13 @@
               <a:graphicData uri="http://schemas.openxmlformats.org/drawingml/2006/picture">
                 <pic:pic xmlns:pic="http://schemas.openxmlformats.org/drawingml/2006/picture">
                   <pic:nvPicPr>
-                    <pic:cNvPr id="0" name="Picture 4"/>
+                    <pic:cNvPr id="0" name="Picture 1"/>
                     <pic:cNvPicPr>
                       <a:picLocks noChangeAspect="1" noChangeArrowheads="1"/>
                     </pic:cNvPicPr>
                   </pic:nvPicPr>
                   <pic:blipFill>
-                    <a:blip r:embed="rId11" cstate="print"/>
+                    <a:blip r:embed="rId14" cstate="print"/>
                     <a:srcRect/>
                     <a:stretch>
                       <a:fillRect/>
@@ -658,7 +743,7 @@
                   <pic:spPr bwMode="auto">
                     <a:xfrm>
                       <a:off x="0" y="0"/>
-                      <a:ext cx="5943600" cy="3342296"/>
+                      <a:ext cx="5943600" cy="3341643"/>
                     </a:xfrm>
                     <a:prstGeom prst="rect">
                       <a:avLst/>
@@ -677,28 +762,15 @@
           </wp:inline>
         </w:drawing>
       </w:r>
-    </w:p>
-    <w:p>
-      <w:pPr>
-        <w:spacing w:after="0"/>
-        <w:rPr>
-          <w:b/>
-          <w:sz w:val="28"/>
-          <w:u w:val="single"/>
-        </w:rPr>
-      </w:pPr>
-      <w:r>
-        <w:rPr>
-          <w:b/>
+      <w:r>
+        <w:rPr>
           <w:noProof/>
-          <w:sz w:val="28"/>
-        </w:rPr>
-        <w:lastRenderedPageBreak/>
+        </w:rPr>
         <w:drawing>
           <wp:inline distT="0" distB="0" distL="0" distR="0">
-            <wp:extent cx="3364230" cy="4278630"/>
-            <wp:effectExtent l="19050" t="0" r="7620" b="0"/>
-            <wp:docPr id="13" name="Picture 13"/>
+            <wp:extent cx="5943600" cy="3342296"/>
+            <wp:effectExtent l="19050" t="0" r="0" b="0"/>
+            <wp:docPr id="38" name="Picture 4"/>
             <wp:cNvGraphicFramePr>
               <a:graphicFrameLocks xmlns:a="http://schemas.openxmlformats.org/drawingml/2006/main" noChangeAspect="1"/>
             </wp:cNvGraphicFramePr>
@@ -706,191 +778,7 @@
               <a:graphicData uri="http://schemas.openxmlformats.org/drawingml/2006/picture">
                 <pic:pic xmlns:pic="http://schemas.openxmlformats.org/drawingml/2006/picture">
                   <pic:nvPicPr>
-                    <pic:cNvPr id="0" name="Picture 13"/>
-                    <pic:cNvPicPr>
-                      <a:picLocks noChangeAspect="1" noChangeArrowheads="1"/>
-                    </pic:cNvPicPr>
-                  </pic:nvPicPr>
-                  <pic:blipFill>
-                    <a:blip r:embed="rId12" cstate="print"/>
-                    <a:srcRect/>
-                    <a:stretch>
-                      <a:fillRect/>
-                    </a:stretch>
-                  </pic:blipFill>
-                  <pic:spPr bwMode="auto">
-                    <a:xfrm>
-                      <a:off x="0" y="0"/>
-                      <a:ext cx="3364230" cy="4278630"/>
-                    </a:xfrm>
-                    <a:prstGeom prst="rect">
-                      <a:avLst/>
-                    </a:prstGeom>
-                    <a:noFill/>
-                    <a:ln w="9525">
-                      <a:noFill/>
-                      <a:miter lim="800000"/>
-                      <a:headEnd/>
-                      <a:tailEnd/>
-                    </a:ln>
-                  </pic:spPr>
-                </pic:pic>
-              </a:graphicData>
-            </a:graphic>
-          </wp:inline>
-        </w:drawing>
-      </w:r>
-      <w:r>
-        <w:rPr>
-          <w:b/>
-          <w:sz w:val="28"/>
-          <w:u w:val="single"/>
-        </w:rPr>
-        <w:t xml:space="preserve">    </w:t>
-      </w:r>
-      <w:r>
-        <w:rPr>
-          <w:b/>
-          <w:noProof/>
-          <w:sz w:val="28"/>
-          <w:u w:val="single"/>
-        </w:rPr>
-        <w:drawing>
-          <wp:inline distT="0" distB="0" distL="0" distR="0">
-            <wp:extent cx="5943600" cy="3342296"/>
-            <wp:effectExtent l="19050" t="0" r="0" b="0"/>
-            <wp:docPr id="28" name="Picture 28"/>
-            <wp:cNvGraphicFramePr>
-              <a:graphicFrameLocks xmlns:a="http://schemas.openxmlformats.org/drawingml/2006/main" noChangeAspect="1"/>
-            </wp:cNvGraphicFramePr>
-            <a:graphic xmlns:a="http://schemas.openxmlformats.org/drawingml/2006/main">
-              <a:graphicData uri="http://schemas.openxmlformats.org/drawingml/2006/picture">
-                <pic:pic xmlns:pic="http://schemas.openxmlformats.org/drawingml/2006/picture">
-                  <pic:nvPicPr>
-                    <pic:cNvPr id="0" name="Picture 28"/>
-                    <pic:cNvPicPr>
-                      <a:picLocks noChangeAspect="1" noChangeArrowheads="1"/>
-                    </pic:cNvPicPr>
-                  </pic:nvPicPr>
-                  <pic:blipFill>
-                    <a:blip r:embed="rId13" cstate="print"/>
-                    <a:srcRect/>
-                    <a:stretch>
-                      <a:fillRect/>
-                    </a:stretch>
-                  </pic:blipFill>
-                  <pic:spPr bwMode="auto">
-                    <a:xfrm>
-                      <a:off x="0" y="0"/>
-                      <a:ext cx="5943600" cy="3342296"/>
-                    </a:xfrm>
-                    <a:prstGeom prst="rect">
-                      <a:avLst/>
-                    </a:prstGeom>
-                    <a:noFill/>
-                    <a:ln w="9525">
-                      <a:noFill/>
-                      <a:miter lim="800000"/>
-                      <a:headEnd/>
-                      <a:tailEnd/>
-                    </a:ln>
-                  </pic:spPr>
-                </pic:pic>
-              </a:graphicData>
-            </a:graphic>
-          </wp:inline>
-        </w:drawing>
-      </w:r>
-      <w:r>
-        <w:rPr>
-          <w:b/>
-          <w:sz w:val="28"/>
-          <w:u w:val="single"/>
-        </w:rPr>
-        <w:t xml:space="preserve"> </w:t>
-      </w:r>
-      <w:r>
-        <w:rPr>
-          <w:b/>
-          <w:noProof/>
-          <w:sz w:val="28"/>
-          <w:u w:val="single"/>
-        </w:rPr>
-        <w:lastRenderedPageBreak/>
-        <w:drawing>
-          <wp:inline distT="0" distB="0" distL="0" distR="0">
-            <wp:extent cx="5943600" cy="3342296"/>
-            <wp:effectExtent l="19050" t="0" r="0" b="0"/>
-            <wp:docPr id="31" name="Picture 31"/>
-            <wp:cNvGraphicFramePr>
-              <a:graphicFrameLocks xmlns:a="http://schemas.openxmlformats.org/drawingml/2006/main" noChangeAspect="1"/>
-            </wp:cNvGraphicFramePr>
-            <a:graphic xmlns:a="http://schemas.openxmlformats.org/drawingml/2006/main">
-              <a:graphicData uri="http://schemas.openxmlformats.org/drawingml/2006/picture">
-                <pic:pic xmlns:pic="http://schemas.openxmlformats.org/drawingml/2006/picture">
-                  <pic:nvPicPr>
-                    <pic:cNvPr id="0" name="Picture 31"/>
-                    <pic:cNvPicPr>
-                      <a:picLocks noChangeAspect="1" noChangeArrowheads="1"/>
-                    </pic:cNvPicPr>
-                  </pic:nvPicPr>
-                  <pic:blipFill>
-                    <a:blip r:embed="rId14" cstate="print"/>
-                    <a:srcRect/>
-                    <a:stretch>
-                      <a:fillRect/>
-                    </a:stretch>
-                  </pic:blipFill>
-                  <pic:spPr bwMode="auto">
-                    <a:xfrm>
-                      <a:off x="0" y="0"/>
-                      <a:ext cx="5943600" cy="3342296"/>
-                    </a:xfrm>
-                    <a:prstGeom prst="rect">
-                      <a:avLst/>
-                    </a:prstGeom>
-                    <a:noFill/>
-                    <a:ln w="9525">
-                      <a:noFill/>
-                      <a:miter lim="800000"/>
-                      <a:headEnd/>
-                      <a:tailEnd/>
-                    </a:ln>
-                  </pic:spPr>
-                </pic:pic>
-              </a:graphicData>
-            </a:graphic>
-          </wp:inline>
-        </w:drawing>
-      </w:r>
-      <w:r>
-        <w:rPr>
-          <w:b/>
-          <w:sz w:val="28"/>
-          <w:u w:val="single"/>
-        </w:rPr>
-        <w:t xml:space="preserve"> </w:t>
-      </w:r>
-      <w:r>
-        <w:rPr>
-          <w:b/>
-          <w:noProof/>
-          <w:sz w:val="28"/>
-          <w:u w:val="single"/>
-        </w:rPr>
-        <w:drawing>
-          <wp:inline distT="0" distB="0" distL="0" distR="0">
-            <wp:extent cx="5943600" cy="3342296"/>
-            <wp:effectExtent l="19050" t="0" r="0" b="0"/>
-            <wp:docPr id="34" name="Picture 34"/>
-            <wp:cNvGraphicFramePr>
-              <a:graphicFrameLocks xmlns:a="http://schemas.openxmlformats.org/drawingml/2006/main" noChangeAspect="1"/>
-            </wp:cNvGraphicFramePr>
-            <a:graphic xmlns:a="http://schemas.openxmlformats.org/drawingml/2006/main">
-              <a:graphicData uri="http://schemas.openxmlformats.org/drawingml/2006/picture">
-                <pic:pic xmlns:pic="http://schemas.openxmlformats.org/drawingml/2006/picture">
-                  <pic:nvPicPr>
-                    <pic:cNvPr id="0" name="Picture 34"/>
+                    <pic:cNvPr id="0" name="Picture 4"/>
                     <pic:cNvPicPr>
                       <a:picLocks noChangeAspect="1" noChangeArrowheads="1"/>
                     </pic:cNvPicPr>
@@ -926,25 +814,14 @@
       </w:r>
       <w:r>
         <w:rPr>
-          <w:b/>
-          <w:sz w:val="28"/>
-          <w:u w:val="single"/>
-        </w:rPr>
-        <w:t xml:space="preserve"> </w:t>
-      </w:r>
-      <w:r>
-        <w:rPr>
-          <w:b/>
           <w:noProof/>
-          <w:sz w:val="28"/>
-          <w:u w:val="single"/>
         </w:rPr>
         <w:lastRenderedPageBreak/>
         <w:drawing>
           <wp:inline distT="0" distB="0" distL="0" distR="0">
             <wp:extent cx="5943600" cy="3342296"/>
             <wp:effectExtent l="19050" t="0" r="0" b="0"/>
-            <wp:docPr id="37" name="Picture 37"/>
+            <wp:docPr id="39" name="Picture 7"/>
             <wp:cNvGraphicFramePr>
               <a:graphicFrameLocks xmlns:a="http://schemas.openxmlformats.org/drawingml/2006/main" noChangeAspect="1"/>
             </wp:cNvGraphicFramePr>
@@ -952,7 +829,7 @@
               <a:graphicData uri="http://schemas.openxmlformats.org/drawingml/2006/picture">
                 <pic:pic xmlns:pic="http://schemas.openxmlformats.org/drawingml/2006/picture">
                   <pic:nvPicPr>
-                    <pic:cNvPr id="0" name="Picture 37"/>
+                    <pic:cNvPr id="0" name="Picture 7"/>
                     <pic:cNvPicPr>
                       <a:picLocks noChangeAspect="1" noChangeArrowheads="1"/>
                     </pic:cNvPicPr>
@@ -988,24 +865,13 @@
       </w:r>
       <w:r>
         <w:rPr>
-          <w:b/>
-          <w:sz w:val="28"/>
-          <w:u w:val="single"/>
-        </w:rPr>
-        <w:t xml:space="preserve"> </w:t>
-      </w:r>
-      <w:r>
-        <w:rPr>
-          <w:b/>
           <w:noProof/>
-          <w:sz w:val="28"/>
-          <w:u w:val="single"/>
         </w:rPr>
         <w:drawing>
           <wp:inline distT="0" distB="0" distL="0" distR="0">
             <wp:extent cx="5943600" cy="3342296"/>
             <wp:effectExtent l="19050" t="0" r="0" b="0"/>
-            <wp:docPr id="40" name="Picture 40"/>
+            <wp:docPr id="3" name="Picture 10"/>
             <wp:cNvGraphicFramePr>
               <a:graphicFrameLocks xmlns:a="http://schemas.openxmlformats.org/drawingml/2006/main" noChangeAspect="1"/>
             </wp:cNvGraphicFramePr>
@@ -1013,7 +879,7 @@
               <a:graphicData uri="http://schemas.openxmlformats.org/drawingml/2006/picture">
                 <pic:pic xmlns:pic="http://schemas.openxmlformats.org/drawingml/2006/picture">
                   <pic:nvPicPr>
-                    <pic:cNvPr id="0" name="Picture 40"/>
+                    <pic:cNvPr id="0" name="Picture 10"/>
                     <pic:cNvPicPr>
                       <a:picLocks noChangeAspect="1" noChangeArrowheads="1"/>
                     </pic:cNvPicPr>
@@ -1049,25 +915,14 @@
       </w:r>
       <w:r>
         <w:rPr>
-          <w:b/>
-          <w:sz w:val="28"/>
-          <w:u w:val="single"/>
-        </w:rPr>
-        <w:t xml:space="preserve"> </w:t>
-      </w:r>
-      <w:r>
-        <w:rPr>
-          <w:b/>
           <w:noProof/>
-          <w:sz w:val="28"/>
-          <w:u w:val="single"/>
         </w:rPr>
         <w:lastRenderedPageBreak/>
         <w:drawing>
           <wp:inline distT="0" distB="0" distL="0" distR="0">
             <wp:extent cx="5943600" cy="3342296"/>
             <wp:effectExtent l="19050" t="0" r="0" b="0"/>
-            <wp:docPr id="43" name="Picture 43"/>
+            <wp:docPr id="41" name="Picture 13"/>
             <wp:cNvGraphicFramePr>
               <a:graphicFrameLocks xmlns:a="http://schemas.openxmlformats.org/drawingml/2006/main" noChangeAspect="1"/>
             </wp:cNvGraphicFramePr>
@@ -1075,7 +930,7 @@
               <a:graphicData uri="http://schemas.openxmlformats.org/drawingml/2006/picture">
                 <pic:pic xmlns:pic="http://schemas.openxmlformats.org/drawingml/2006/picture">
                   <pic:nvPicPr>
-                    <pic:cNvPr id="0" name="Picture 43"/>
+                    <pic:cNvPr id="0" name="Picture 13"/>
                     <pic:cNvPicPr>
                       <a:picLocks noChangeAspect="1" noChangeArrowheads="1"/>
                     </pic:cNvPicPr>
@@ -1111,24 +966,13 @@
       </w:r>
       <w:r>
         <w:rPr>
-          <w:b/>
-          <w:sz w:val="28"/>
-          <w:u w:val="single"/>
-        </w:rPr>
-        <w:t xml:space="preserve"> </w:t>
-      </w:r>
-      <w:r>
-        <w:rPr>
-          <w:b/>
           <w:noProof/>
-          <w:sz w:val="28"/>
-          <w:u w:val="single"/>
         </w:rPr>
         <w:drawing>
           <wp:inline distT="0" distB="0" distL="0" distR="0">
             <wp:extent cx="5943600" cy="3342296"/>
             <wp:effectExtent l="19050" t="0" r="0" b="0"/>
-            <wp:docPr id="46" name="Picture 46"/>
+            <wp:docPr id="42" name="Picture 16"/>
             <wp:cNvGraphicFramePr>
               <a:graphicFrameLocks xmlns:a="http://schemas.openxmlformats.org/drawingml/2006/main" noChangeAspect="1"/>
             </wp:cNvGraphicFramePr>
@@ -1136,7 +980,7 @@
               <a:graphicData uri="http://schemas.openxmlformats.org/drawingml/2006/picture">
                 <pic:pic xmlns:pic="http://schemas.openxmlformats.org/drawingml/2006/picture">
                   <pic:nvPicPr>
-                    <pic:cNvPr id="0" name="Picture 46"/>
+                    <pic:cNvPr id="0" name="Picture 16"/>
                     <pic:cNvPicPr>
                       <a:picLocks noChangeAspect="1" noChangeArrowheads="1"/>
                     </pic:cNvPicPr>
@@ -1172,25 +1016,14 @@
       </w:r>
       <w:r>
         <w:rPr>
-          <w:b/>
-          <w:sz w:val="28"/>
-          <w:u w:val="single"/>
-        </w:rPr>
-        <w:t xml:space="preserve"> </w:t>
-      </w:r>
-      <w:r>
-        <w:rPr>
-          <w:b/>
           <w:noProof/>
-          <w:sz w:val="28"/>
-          <w:u w:val="single"/>
         </w:rPr>
         <w:lastRenderedPageBreak/>
         <w:drawing>
           <wp:inline distT="0" distB="0" distL="0" distR="0">
             <wp:extent cx="5943600" cy="3342296"/>
             <wp:effectExtent l="19050" t="0" r="0" b="0"/>
-            <wp:docPr id="49" name="Picture 49"/>
+            <wp:docPr id="5" name="Picture 19"/>
             <wp:cNvGraphicFramePr>
               <a:graphicFrameLocks xmlns:a="http://schemas.openxmlformats.org/drawingml/2006/main" noChangeAspect="1"/>
             </wp:cNvGraphicFramePr>
@@ -1198,7 +1031,7 @@
               <a:graphicData uri="http://schemas.openxmlformats.org/drawingml/2006/picture">
                 <pic:pic xmlns:pic="http://schemas.openxmlformats.org/drawingml/2006/picture">
                   <pic:nvPicPr>
-                    <pic:cNvPr id="0" name="Picture 49"/>
+                    <pic:cNvPr id="0" name="Picture 19"/>
                     <pic:cNvPicPr>
                       <a:picLocks noChangeAspect="1" noChangeArrowheads="1"/>
                     </pic:cNvPicPr>
@@ -1234,24 +1067,13 @@
       </w:r>
       <w:r>
         <w:rPr>
-          <w:b/>
-          <w:sz w:val="28"/>
-          <w:u w:val="single"/>
-        </w:rPr>
-        <w:t xml:space="preserve"> </w:t>
-      </w:r>
-      <w:r>
-        <w:rPr>
-          <w:b/>
           <w:noProof/>
-          <w:sz w:val="28"/>
-          <w:u w:val="single"/>
         </w:rPr>
         <w:drawing>
           <wp:inline distT="0" distB="0" distL="0" distR="0">
             <wp:extent cx="5943600" cy="3342296"/>
             <wp:effectExtent l="19050" t="0" r="0" b="0"/>
-            <wp:docPr id="52" name="Picture 52"/>
+            <wp:docPr id="44" name="Picture 22"/>
             <wp:cNvGraphicFramePr>
               <a:graphicFrameLocks xmlns:a="http://schemas.openxmlformats.org/drawingml/2006/main" noChangeAspect="1"/>
             </wp:cNvGraphicFramePr>
@@ -1259,7 +1081,7 @@
               <a:graphicData uri="http://schemas.openxmlformats.org/drawingml/2006/picture">
                 <pic:pic xmlns:pic="http://schemas.openxmlformats.org/drawingml/2006/picture">
                   <pic:nvPicPr>
-                    <pic:cNvPr id="0" name="Picture 52"/>
+                    <pic:cNvPr id="0" name="Picture 22"/>
                     <pic:cNvPicPr>
                       <a:picLocks noChangeAspect="1" noChangeArrowheads="1"/>
                     </pic:cNvPicPr>
@@ -1295,25 +1117,14 @@
       </w:r>
       <w:r>
         <w:rPr>
-          <w:b/>
-          <w:sz w:val="28"/>
-          <w:u w:val="single"/>
-        </w:rPr>
-        <w:t xml:space="preserve"> </w:t>
-      </w:r>
-      <w:r>
-        <w:rPr>
-          <w:b/>
           <w:noProof/>
-          <w:sz w:val="28"/>
-          <w:u w:val="single"/>
         </w:rPr>
         <w:lastRenderedPageBreak/>
         <w:drawing>
           <wp:inline distT="0" distB="0" distL="0" distR="0">
             <wp:extent cx="5943600" cy="3342296"/>
             <wp:effectExtent l="19050" t="0" r="0" b="0"/>
-            <wp:docPr id="55" name="Picture 55"/>
+            <wp:docPr id="45" name="Picture 25"/>
             <wp:cNvGraphicFramePr>
               <a:graphicFrameLocks xmlns:a="http://schemas.openxmlformats.org/drawingml/2006/main" noChangeAspect="1"/>
             </wp:cNvGraphicFramePr>
@@ -1321,7 +1132,7 @@
               <a:graphicData uri="http://schemas.openxmlformats.org/drawingml/2006/picture">
                 <pic:pic xmlns:pic="http://schemas.openxmlformats.org/drawingml/2006/picture">
                   <pic:nvPicPr>
-                    <pic:cNvPr id="0" name="Picture 55"/>
+                    <pic:cNvPr id="0" name="Picture 25"/>
                     <pic:cNvPicPr>
                       <a:picLocks noChangeAspect="1" noChangeArrowheads="1"/>
                     </pic:cNvPicPr>
@@ -1357,24 +1168,13 @@
       </w:r>
       <w:r>
         <w:rPr>
-          <w:b/>
-          <w:sz w:val="28"/>
-          <w:u w:val="single"/>
-        </w:rPr>
-        <w:t xml:space="preserve"> </w:t>
-      </w:r>
-      <w:r>
-        <w:rPr>
-          <w:b/>
           <w:noProof/>
-          <w:sz w:val="28"/>
-          <w:u w:val="single"/>
         </w:rPr>
         <w:drawing>
           <wp:inline distT="0" distB="0" distL="0" distR="0">
-            <wp:extent cx="5943600" cy="3342296"/>
+            <wp:extent cx="5943600" cy="3340502"/>
             <wp:effectExtent l="19050" t="0" r="0" b="0"/>
-            <wp:docPr id="58" name="Picture 58"/>
+            <wp:docPr id="6" name="Picture 5"/>
             <wp:cNvGraphicFramePr>
               <a:graphicFrameLocks xmlns:a="http://schemas.openxmlformats.org/drawingml/2006/main" noChangeAspect="1"/>
             </wp:cNvGraphicFramePr>
@@ -1382,7 +1182,7 @@
               <a:graphicData uri="http://schemas.openxmlformats.org/drawingml/2006/picture">
                 <pic:pic xmlns:pic="http://schemas.openxmlformats.org/drawingml/2006/picture">
                   <pic:nvPicPr>
-                    <pic:cNvPr id="0" name="Picture 58"/>
+                    <pic:cNvPr id="0" name="Picture 5"/>
                     <pic:cNvPicPr>
                       <a:picLocks noChangeAspect="1" noChangeArrowheads="1"/>
                     </pic:cNvPicPr>
@@ -1397,7 +1197,7 @@
                   <pic:spPr bwMode="auto">
                     <a:xfrm>
                       <a:off x="0" y="0"/>
-                      <a:ext cx="5943600" cy="3342296"/>
+                      <a:ext cx="5943600" cy="3340502"/>
                     </a:xfrm>
                     <a:prstGeom prst="rect">
                       <a:avLst/>
@@ -1416,14 +1216,15 @@
           </wp:inline>
         </w:drawing>
       </w:r>
-      <w:r>
-        <w:rPr>
-          <w:b/>
-          <w:sz w:val="28"/>
-          <w:u w:val="single"/>
-        </w:rPr>
-        <w:t xml:space="preserve">  </w:t>
-      </w:r>
+    </w:p>
+    <w:p>
+      <w:pPr>
+        <w:rPr>
+          <w:b/>
+          <w:sz w:val="28"/>
+          <w:u w:val="single"/>
+        </w:rPr>
+      </w:pPr>
       <w:r>
         <w:rPr>
           <w:b/>
@@ -1436,7 +1237,7 @@
           <wp:inline distT="0" distB="0" distL="0" distR="0">
             <wp:extent cx="5943600" cy="3342296"/>
             <wp:effectExtent l="19050" t="0" r="0" b="0"/>
-            <wp:docPr id="64" name="Picture 64"/>
+            <wp:docPr id="4" name="Picture 4"/>
             <wp:cNvGraphicFramePr>
               <a:graphicFrameLocks xmlns:a="http://schemas.openxmlformats.org/drawingml/2006/main" noChangeAspect="1"/>
             </wp:cNvGraphicFramePr>
@@ -1444,7 +1245,7 @@
               <a:graphicData uri="http://schemas.openxmlformats.org/drawingml/2006/picture">
                 <pic:pic xmlns:pic="http://schemas.openxmlformats.org/drawingml/2006/picture">
                   <pic:nvPicPr>
-                    <pic:cNvPr id="0" name="Picture 64"/>
+                    <pic:cNvPr id="0" name="Picture 4"/>
                     <pic:cNvPicPr>
                       <a:picLocks noChangeAspect="1" noChangeArrowheads="1"/>
                     </pic:cNvPicPr>
@@ -1478,26 +1279,28 @@
           </wp:inline>
         </w:drawing>
       </w:r>
-      <w:r>
-        <w:rPr>
-          <w:b/>
-          <w:sz w:val="28"/>
-          <w:u w:val="single"/>
-        </w:rPr>
-        <w:t xml:space="preserve"> </w:t>
-      </w:r>
+    </w:p>
+    <w:p>
+      <w:pPr>
+        <w:spacing w:after="0"/>
+        <w:rPr>
+          <w:b/>
+          <w:sz w:val="28"/>
+          <w:u w:val="single"/>
+        </w:rPr>
+      </w:pPr>
       <w:r>
         <w:rPr>
           <w:b/>
           <w:noProof/>
           <w:sz w:val="28"/>
-          <w:u w:val="single"/>
-        </w:rPr>
+        </w:rPr>
+        <w:lastRenderedPageBreak/>
         <w:drawing>
           <wp:inline distT="0" distB="0" distL="0" distR="0">
-            <wp:extent cx="5943600" cy="3342296"/>
-            <wp:effectExtent l="19050" t="0" r="0" b="0"/>
-            <wp:docPr id="67" name="Picture 67"/>
+            <wp:extent cx="3364230" cy="4278630"/>
+            <wp:effectExtent l="19050" t="0" r="7620" b="0"/>
+            <wp:docPr id="13" name="Picture 13"/>
             <wp:cNvGraphicFramePr>
               <a:graphicFrameLocks xmlns:a="http://schemas.openxmlformats.org/drawingml/2006/main" noChangeAspect="1"/>
             </wp:cNvGraphicFramePr>
@@ -1505,13 +1308,74 @@
               <a:graphicData uri="http://schemas.openxmlformats.org/drawingml/2006/picture">
                 <pic:pic xmlns:pic="http://schemas.openxmlformats.org/drawingml/2006/picture">
                   <pic:nvPicPr>
-                    <pic:cNvPr id="0" name="Picture 67"/>
+                    <pic:cNvPr id="0" name="Picture 13"/>
                     <pic:cNvPicPr>
                       <a:picLocks noChangeAspect="1" noChangeArrowheads="1"/>
                     </pic:cNvPicPr>
                   </pic:nvPicPr>
                   <pic:blipFill>
                     <a:blip r:embed="rId25" cstate="print"/>
+                    <a:srcRect/>
+                    <a:stretch>
+                      <a:fillRect/>
+                    </a:stretch>
+                  </pic:blipFill>
+                  <pic:spPr bwMode="auto">
+                    <a:xfrm>
+                      <a:off x="0" y="0"/>
+                      <a:ext cx="3364230" cy="4278630"/>
+                    </a:xfrm>
+                    <a:prstGeom prst="rect">
+                      <a:avLst/>
+                    </a:prstGeom>
+                    <a:noFill/>
+                    <a:ln w="9525">
+                      <a:noFill/>
+                      <a:miter lim="800000"/>
+                      <a:headEnd/>
+                      <a:tailEnd/>
+                    </a:ln>
+                  </pic:spPr>
+                </pic:pic>
+              </a:graphicData>
+            </a:graphic>
+          </wp:inline>
+        </w:drawing>
+      </w:r>
+      <w:r>
+        <w:rPr>
+          <w:b/>
+          <w:sz w:val="28"/>
+          <w:u w:val="single"/>
+        </w:rPr>
+        <w:t xml:space="preserve">    </w:t>
+      </w:r>
+      <w:r>
+        <w:rPr>
+          <w:b/>
+          <w:noProof/>
+          <w:sz w:val="28"/>
+          <w:u w:val="single"/>
+        </w:rPr>
+        <w:drawing>
+          <wp:inline distT="0" distB="0" distL="0" distR="0">
+            <wp:extent cx="5943600" cy="3342296"/>
+            <wp:effectExtent l="19050" t="0" r="0" b="0"/>
+            <wp:docPr id="28" name="Picture 28"/>
+            <wp:cNvGraphicFramePr>
+              <a:graphicFrameLocks xmlns:a="http://schemas.openxmlformats.org/drawingml/2006/main" noChangeAspect="1"/>
+            </wp:cNvGraphicFramePr>
+            <a:graphic xmlns:a="http://schemas.openxmlformats.org/drawingml/2006/main">
+              <a:graphicData uri="http://schemas.openxmlformats.org/drawingml/2006/picture">
+                <pic:pic xmlns:pic="http://schemas.openxmlformats.org/drawingml/2006/picture">
+                  <pic:nvPicPr>
+                    <pic:cNvPr id="0" name="Picture 28"/>
+                    <pic:cNvPicPr>
+                      <a:picLocks noChangeAspect="1" noChangeArrowheads="1"/>
+                    </pic:cNvPicPr>
+                  </pic:nvPicPr>
+                  <pic:blipFill>
+                    <a:blip r:embed="rId26" cstate="print"/>
                     <a:srcRect/>
                     <a:stretch>
                       <a:fillRect/>
@@ -1539,6 +1403,744 @@
           </wp:inline>
         </w:drawing>
       </w:r>
+      <w:r>
+        <w:rPr>
+          <w:b/>
+          <w:sz w:val="28"/>
+          <w:u w:val="single"/>
+        </w:rPr>
+        <w:t xml:space="preserve"> </w:t>
+      </w:r>
+      <w:r>
+        <w:rPr>
+          <w:b/>
+          <w:noProof/>
+          <w:sz w:val="28"/>
+          <w:u w:val="single"/>
+        </w:rPr>
+        <w:lastRenderedPageBreak/>
+        <w:drawing>
+          <wp:inline distT="0" distB="0" distL="0" distR="0">
+            <wp:extent cx="5943600" cy="3342296"/>
+            <wp:effectExtent l="19050" t="0" r="0" b="0"/>
+            <wp:docPr id="31" name="Picture 31"/>
+            <wp:cNvGraphicFramePr>
+              <a:graphicFrameLocks xmlns:a="http://schemas.openxmlformats.org/drawingml/2006/main" noChangeAspect="1"/>
+            </wp:cNvGraphicFramePr>
+            <a:graphic xmlns:a="http://schemas.openxmlformats.org/drawingml/2006/main">
+              <a:graphicData uri="http://schemas.openxmlformats.org/drawingml/2006/picture">
+                <pic:pic xmlns:pic="http://schemas.openxmlformats.org/drawingml/2006/picture">
+                  <pic:nvPicPr>
+                    <pic:cNvPr id="0" name="Picture 31"/>
+                    <pic:cNvPicPr>
+                      <a:picLocks noChangeAspect="1" noChangeArrowheads="1"/>
+                    </pic:cNvPicPr>
+                  </pic:nvPicPr>
+                  <pic:blipFill>
+                    <a:blip r:embed="rId27" cstate="print"/>
+                    <a:srcRect/>
+                    <a:stretch>
+                      <a:fillRect/>
+                    </a:stretch>
+                  </pic:blipFill>
+                  <pic:spPr bwMode="auto">
+                    <a:xfrm>
+                      <a:off x="0" y="0"/>
+                      <a:ext cx="5943600" cy="3342296"/>
+                    </a:xfrm>
+                    <a:prstGeom prst="rect">
+                      <a:avLst/>
+                    </a:prstGeom>
+                    <a:noFill/>
+                    <a:ln w="9525">
+                      <a:noFill/>
+                      <a:miter lim="800000"/>
+                      <a:headEnd/>
+                      <a:tailEnd/>
+                    </a:ln>
+                  </pic:spPr>
+                </pic:pic>
+              </a:graphicData>
+            </a:graphic>
+          </wp:inline>
+        </w:drawing>
+      </w:r>
+      <w:r>
+        <w:rPr>
+          <w:b/>
+          <w:sz w:val="28"/>
+          <w:u w:val="single"/>
+        </w:rPr>
+        <w:t xml:space="preserve"> </w:t>
+      </w:r>
+      <w:r>
+        <w:rPr>
+          <w:b/>
+          <w:noProof/>
+          <w:sz w:val="28"/>
+          <w:u w:val="single"/>
+        </w:rPr>
+        <w:drawing>
+          <wp:inline distT="0" distB="0" distL="0" distR="0">
+            <wp:extent cx="5943600" cy="3342296"/>
+            <wp:effectExtent l="19050" t="0" r="0" b="0"/>
+            <wp:docPr id="34" name="Picture 34"/>
+            <wp:cNvGraphicFramePr>
+              <a:graphicFrameLocks xmlns:a="http://schemas.openxmlformats.org/drawingml/2006/main" noChangeAspect="1"/>
+            </wp:cNvGraphicFramePr>
+            <a:graphic xmlns:a="http://schemas.openxmlformats.org/drawingml/2006/main">
+              <a:graphicData uri="http://schemas.openxmlformats.org/drawingml/2006/picture">
+                <pic:pic xmlns:pic="http://schemas.openxmlformats.org/drawingml/2006/picture">
+                  <pic:nvPicPr>
+                    <pic:cNvPr id="0" name="Picture 34"/>
+                    <pic:cNvPicPr>
+                      <a:picLocks noChangeAspect="1" noChangeArrowheads="1"/>
+                    </pic:cNvPicPr>
+                  </pic:nvPicPr>
+                  <pic:blipFill>
+                    <a:blip r:embed="rId28" cstate="print"/>
+                    <a:srcRect/>
+                    <a:stretch>
+                      <a:fillRect/>
+                    </a:stretch>
+                  </pic:blipFill>
+                  <pic:spPr bwMode="auto">
+                    <a:xfrm>
+                      <a:off x="0" y="0"/>
+                      <a:ext cx="5943600" cy="3342296"/>
+                    </a:xfrm>
+                    <a:prstGeom prst="rect">
+                      <a:avLst/>
+                    </a:prstGeom>
+                    <a:noFill/>
+                    <a:ln w="9525">
+                      <a:noFill/>
+                      <a:miter lim="800000"/>
+                      <a:headEnd/>
+                      <a:tailEnd/>
+                    </a:ln>
+                  </pic:spPr>
+                </pic:pic>
+              </a:graphicData>
+            </a:graphic>
+          </wp:inline>
+        </w:drawing>
+      </w:r>
+      <w:r>
+        <w:rPr>
+          <w:b/>
+          <w:sz w:val="28"/>
+          <w:u w:val="single"/>
+        </w:rPr>
+        <w:t xml:space="preserve"> </w:t>
+      </w:r>
+      <w:r>
+        <w:rPr>
+          <w:b/>
+          <w:noProof/>
+          <w:sz w:val="28"/>
+          <w:u w:val="single"/>
+        </w:rPr>
+        <w:lastRenderedPageBreak/>
+        <w:drawing>
+          <wp:inline distT="0" distB="0" distL="0" distR="0">
+            <wp:extent cx="5943600" cy="3342296"/>
+            <wp:effectExtent l="19050" t="0" r="0" b="0"/>
+            <wp:docPr id="37" name="Picture 37"/>
+            <wp:cNvGraphicFramePr>
+              <a:graphicFrameLocks xmlns:a="http://schemas.openxmlformats.org/drawingml/2006/main" noChangeAspect="1"/>
+            </wp:cNvGraphicFramePr>
+            <a:graphic xmlns:a="http://schemas.openxmlformats.org/drawingml/2006/main">
+              <a:graphicData uri="http://schemas.openxmlformats.org/drawingml/2006/picture">
+                <pic:pic xmlns:pic="http://schemas.openxmlformats.org/drawingml/2006/picture">
+                  <pic:nvPicPr>
+                    <pic:cNvPr id="0" name="Picture 37"/>
+                    <pic:cNvPicPr>
+                      <a:picLocks noChangeAspect="1" noChangeArrowheads="1"/>
+                    </pic:cNvPicPr>
+                  </pic:nvPicPr>
+                  <pic:blipFill>
+                    <a:blip r:embed="rId29" cstate="print"/>
+                    <a:srcRect/>
+                    <a:stretch>
+                      <a:fillRect/>
+                    </a:stretch>
+                  </pic:blipFill>
+                  <pic:spPr bwMode="auto">
+                    <a:xfrm>
+                      <a:off x="0" y="0"/>
+                      <a:ext cx="5943600" cy="3342296"/>
+                    </a:xfrm>
+                    <a:prstGeom prst="rect">
+                      <a:avLst/>
+                    </a:prstGeom>
+                    <a:noFill/>
+                    <a:ln w="9525">
+                      <a:noFill/>
+                      <a:miter lim="800000"/>
+                      <a:headEnd/>
+                      <a:tailEnd/>
+                    </a:ln>
+                  </pic:spPr>
+                </pic:pic>
+              </a:graphicData>
+            </a:graphic>
+          </wp:inline>
+        </w:drawing>
+      </w:r>
+      <w:r>
+        <w:rPr>
+          <w:b/>
+          <w:sz w:val="28"/>
+          <w:u w:val="single"/>
+        </w:rPr>
+        <w:t xml:space="preserve"> </w:t>
+      </w:r>
+      <w:r>
+        <w:rPr>
+          <w:b/>
+          <w:noProof/>
+          <w:sz w:val="28"/>
+          <w:u w:val="single"/>
+        </w:rPr>
+        <w:drawing>
+          <wp:inline distT="0" distB="0" distL="0" distR="0">
+            <wp:extent cx="5943600" cy="3342296"/>
+            <wp:effectExtent l="19050" t="0" r="0" b="0"/>
+            <wp:docPr id="40" name="Picture 40"/>
+            <wp:cNvGraphicFramePr>
+              <a:graphicFrameLocks xmlns:a="http://schemas.openxmlformats.org/drawingml/2006/main" noChangeAspect="1"/>
+            </wp:cNvGraphicFramePr>
+            <a:graphic xmlns:a="http://schemas.openxmlformats.org/drawingml/2006/main">
+              <a:graphicData uri="http://schemas.openxmlformats.org/drawingml/2006/picture">
+                <pic:pic xmlns:pic="http://schemas.openxmlformats.org/drawingml/2006/picture">
+                  <pic:nvPicPr>
+                    <pic:cNvPr id="0" name="Picture 40"/>
+                    <pic:cNvPicPr>
+                      <a:picLocks noChangeAspect="1" noChangeArrowheads="1"/>
+                    </pic:cNvPicPr>
+                  </pic:nvPicPr>
+                  <pic:blipFill>
+                    <a:blip r:embed="rId30" cstate="print"/>
+                    <a:srcRect/>
+                    <a:stretch>
+                      <a:fillRect/>
+                    </a:stretch>
+                  </pic:blipFill>
+                  <pic:spPr bwMode="auto">
+                    <a:xfrm>
+                      <a:off x="0" y="0"/>
+                      <a:ext cx="5943600" cy="3342296"/>
+                    </a:xfrm>
+                    <a:prstGeom prst="rect">
+                      <a:avLst/>
+                    </a:prstGeom>
+                    <a:noFill/>
+                    <a:ln w="9525">
+                      <a:noFill/>
+                      <a:miter lim="800000"/>
+                      <a:headEnd/>
+                      <a:tailEnd/>
+                    </a:ln>
+                  </pic:spPr>
+                </pic:pic>
+              </a:graphicData>
+            </a:graphic>
+          </wp:inline>
+        </w:drawing>
+      </w:r>
+      <w:r>
+        <w:rPr>
+          <w:b/>
+          <w:sz w:val="28"/>
+          <w:u w:val="single"/>
+        </w:rPr>
+        <w:t xml:space="preserve"> </w:t>
+      </w:r>
+      <w:r>
+        <w:rPr>
+          <w:b/>
+          <w:noProof/>
+          <w:sz w:val="28"/>
+          <w:u w:val="single"/>
+        </w:rPr>
+        <w:lastRenderedPageBreak/>
+        <w:drawing>
+          <wp:inline distT="0" distB="0" distL="0" distR="0">
+            <wp:extent cx="5943600" cy="3342296"/>
+            <wp:effectExtent l="19050" t="0" r="0" b="0"/>
+            <wp:docPr id="43" name="Picture 43"/>
+            <wp:cNvGraphicFramePr>
+              <a:graphicFrameLocks xmlns:a="http://schemas.openxmlformats.org/drawingml/2006/main" noChangeAspect="1"/>
+            </wp:cNvGraphicFramePr>
+            <a:graphic xmlns:a="http://schemas.openxmlformats.org/drawingml/2006/main">
+              <a:graphicData uri="http://schemas.openxmlformats.org/drawingml/2006/picture">
+                <pic:pic xmlns:pic="http://schemas.openxmlformats.org/drawingml/2006/picture">
+                  <pic:nvPicPr>
+                    <pic:cNvPr id="0" name="Picture 43"/>
+                    <pic:cNvPicPr>
+                      <a:picLocks noChangeAspect="1" noChangeArrowheads="1"/>
+                    </pic:cNvPicPr>
+                  </pic:nvPicPr>
+                  <pic:blipFill>
+                    <a:blip r:embed="rId31" cstate="print"/>
+                    <a:srcRect/>
+                    <a:stretch>
+                      <a:fillRect/>
+                    </a:stretch>
+                  </pic:blipFill>
+                  <pic:spPr bwMode="auto">
+                    <a:xfrm>
+                      <a:off x="0" y="0"/>
+                      <a:ext cx="5943600" cy="3342296"/>
+                    </a:xfrm>
+                    <a:prstGeom prst="rect">
+                      <a:avLst/>
+                    </a:prstGeom>
+                    <a:noFill/>
+                    <a:ln w="9525">
+                      <a:noFill/>
+                      <a:miter lim="800000"/>
+                      <a:headEnd/>
+                      <a:tailEnd/>
+                    </a:ln>
+                  </pic:spPr>
+                </pic:pic>
+              </a:graphicData>
+            </a:graphic>
+          </wp:inline>
+        </w:drawing>
+      </w:r>
+      <w:r>
+        <w:rPr>
+          <w:b/>
+          <w:sz w:val="28"/>
+          <w:u w:val="single"/>
+        </w:rPr>
+        <w:t xml:space="preserve"> </w:t>
+      </w:r>
+      <w:r>
+        <w:rPr>
+          <w:b/>
+          <w:noProof/>
+          <w:sz w:val="28"/>
+          <w:u w:val="single"/>
+        </w:rPr>
+        <w:drawing>
+          <wp:inline distT="0" distB="0" distL="0" distR="0">
+            <wp:extent cx="5943600" cy="3342296"/>
+            <wp:effectExtent l="19050" t="0" r="0" b="0"/>
+            <wp:docPr id="46" name="Picture 46"/>
+            <wp:cNvGraphicFramePr>
+              <a:graphicFrameLocks xmlns:a="http://schemas.openxmlformats.org/drawingml/2006/main" noChangeAspect="1"/>
+            </wp:cNvGraphicFramePr>
+            <a:graphic xmlns:a="http://schemas.openxmlformats.org/drawingml/2006/main">
+              <a:graphicData uri="http://schemas.openxmlformats.org/drawingml/2006/picture">
+                <pic:pic xmlns:pic="http://schemas.openxmlformats.org/drawingml/2006/picture">
+                  <pic:nvPicPr>
+                    <pic:cNvPr id="0" name="Picture 46"/>
+                    <pic:cNvPicPr>
+                      <a:picLocks noChangeAspect="1" noChangeArrowheads="1"/>
+                    </pic:cNvPicPr>
+                  </pic:nvPicPr>
+                  <pic:blipFill>
+                    <a:blip r:embed="rId32" cstate="print"/>
+                    <a:srcRect/>
+                    <a:stretch>
+                      <a:fillRect/>
+                    </a:stretch>
+                  </pic:blipFill>
+                  <pic:spPr bwMode="auto">
+                    <a:xfrm>
+                      <a:off x="0" y="0"/>
+                      <a:ext cx="5943600" cy="3342296"/>
+                    </a:xfrm>
+                    <a:prstGeom prst="rect">
+                      <a:avLst/>
+                    </a:prstGeom>
+                    <a:noFill/>
+                    <a:ln w="9525">
+                      <a:noFill/>
+                      <a:miter lim="800000"/>
+                      <a:headEnd/>
+                      <a:tailEnd/>
+                    </a:ln>
+                  </pic:spPr>
+                </pic:pic>
+              </a:graphicData>
+            </a:graphic>
+          </wp:inline>
+        </w:drawing>
+      </w:r>
+      <w:r>
+        <w:rPr>
+          <w:b/>
+          <w:sz w:val="28"/>
+          <w:u w:val="single"/>
+        </w:rPr>
+        <w:t xml:space="preserve"> </w:t>
+      </w:r>
+      <w:r>
+        <w:rPr>
+          <w:b/>
+          <w:noProof/>
+          <w:sz w:val="28"/>
+          <w:u w:val="single"/>
+        </w:rPr>
+        <w:lastRenderedPageBreak/>
+        <w:drawing>
+          <wp:inline distT="0" distB="0" distL="0" distR="0">
+            <wp:extent cx="5943600" cy="3342296"/>
+            <wp:effectExtent l="19050" t="0" r="0" b="0"/>
+            <wp:docPr id="49" name="Picture 49"/>
+            <wp:cNvGraphicFramePr>
+              <a:graphicFrameLocks xmlns:a="http://schemas.openxmlformats.org/drawingml/2006/main" noChangeAspect="1"/>
+            </wp:cNvGraphicFramePr>
+            <a:graphic xmlns:a="http://schemas.openxmlformats.org/drawingml/2006/main">
+              <a:graphicData uri="http://schemas.openxmlformats.org/drawingml/2006/picture">
+                <pic:pic xmlns:pic="http://schemas.openxmlformats.org/drawingml/2006/picture">
+                  <pic:nvPicPr>
+                    <pic:cNvPr id="0" name="Picture 49"/>
+                    <pic:cNvPicPr>
+                      <a:picLocks noChangeAspect="1" noChangeArrowheads="1"/>
+                    </pic:cNvPicPr>
+                  </pic:nvPicPr>
+                  <pic:blipFill>
+                    <a:blip r:embed="rId33" cstate="print"/>
+                    <a:srcRect/>
+                    <a:stretch>
+                      <a:fillRect/>
+                    </a:stretch>
+                  </pic:blipFill>
+                  <pic:spPr bwMode="auto">
+                    <a:xfrm>
+                      <a:off x="0" y="0"/>
+                      <a:ext cx="5943600" cy="3342296"/>
+                    </a:xfrm>
+                    <a:prstGeom prst="rect">
+                      <a:avLst/>
+                    </a:prstGeom>
+                    <a:noFill/>
+                    <a:ln w="9525">
+                      <a:noFill/>
+                      <a:miter lim="800000"/>
+                      <a:headEnd/>
+                      <a:tailEnd/>
+                    </a:ln>
+                  </pic:spPr>
+                </pic:pic>
+              </a:graphicData>
+            </a:graphic>
+          </wp:inline>
+        </w:drawing>
+      </w:r>
+      <w:r>
+        <w:rPr>
+          <w:b/>
+          <w:sz w:val="28"/>
+          <w:u w:val="single"/>
+        </w:rPr>
+        <w:t xml:space="preserve"> </w:t>
+      </w:r>
+      <w:r>
+        <w:rPr>
+          <w:b/>
+          <w:noProof/>
+          <w:sz w:val="28"/>
+          <w:u w:val="single"/>
+        </w:rPr>
+        <w:drawing>
+          <wp:inline distT="0" distB="0" distL="0" distR="0">
+            <wp:extent cx="5943600" cy="3342296"/>
+            <wp:effectExtent l="19050" t="0" r="0" b="0"/>
+            <wp:docPr id="52" name="Picture 52"/>
+            <wp:cNvGraphicFramePr>
+              <a:graphicFrameLocks xmlns:a="http://schemas.openxmlformats.org/drawingml/2006/main" noChangeAspect="1"/>
+            </wp:cNvGraphicFramePr>
+            <a:graphic xmlns:a="http://schemas.openxmlformats.org/drawingml/2006/main">
+              <a:graphicData uri="http://schemas.openxmlformats.org/drawingml/2006/picture">
+                <pic:pic xmlns:pic="http://schemas.openxmlformats.org/drawingml/2006/picture">
+                  <pic:nvPicPr>
+                    <pic:cNvPr id="0" name="Picture 52"/>
+                    <pic:cNvPicPr>
+                      <a:picLocks noChangeAspect="1" noChangeArrowheads="1"/>
+                    </pic:cNvPicPr>
+                  </pic:nvPicPr>
+                  <pic:blipFill>
+                    <a:blip r:embed="rId34" cstate="print"/>
+                    <a:srcRect/>
+                    <a:stretch>
+                      <a:fillRect/>
+                    </a:stretch>
+                  </pic:blipFill>
+                  <pic:spPr bwMode="auto">
+                    <a:xfrm>
+                      <a:off x="0" y="0"/>
+                      <a:ext cx="5943600" cy="3342296"/>
+                    </a:xfrm>
+                    <a:prstGeom prst="rect">
+                      <a:avLst/>
+                    </a:prstGeom>
+                    <a:noFill/>
+                    <a:ln w="9525">
+                      <a:noFill/>
+                      <a:miter lim="800000"/>
+                      <a:headEnd/>
+                      <a:tailEnd/>
+                    </a:ln>
+                  </pic:spPr>
+                </pic:pic>
+              </a:graphicData>
+            </a:graphic>
+          </wp:inline>
+        </w:drawing>
+      </w:r>
+      <w:r>
+        <w:rPr>
+          <w:b/>
+          <w:sz w:val="28"/>
+          <w:u w:val="single"/>
+        </w:rPr>
+        <w:t xml:space="preserve"> </w:t>
+      </w:r>
+      <w:r>
+        <w:rPr>
+          <w:b/>
+          <w:noProof/>
+          <w:sz w:val="28"/>
+          <w:u w:val="single"/>
+        </w:rPr>
+        <w:lastRenderedPageBreak/>
+        <w:drawing>
+          <wp:inline distT="0" distB="0" distL="0" distR="0">
+            <wp:extent cx="5943600" cy="3342296"/>
+            <wp:effectExtent l="19050" t="0" r="0" b="0"/>
+            <wp:docPr id="55" name="Picture 55"/>
+            <wp:cNvGraphicFramePr>
+              <a:graphicFrameLocks xmlns:a="http://schemas.openxmlformats.org/drawingml/2006/main" noChangeAspect="1"/>
+            </wp:cNvGraphicFramePr>
+            <a:graphic xmlns:a="http://schemas.openxmlformats.org/drawingml/2006/main">
+              <a:graphicData uri="http://schemas.openxmlformats.org/drawingml/2006/picture">
+                <pic:pic xmlns:pic="http://schemas.openxmlformats.org/drawingml/2006/picture">
+                  <pic:nvPicPr>
+                    <pic:cNvPr id="0" name="Picture 55"/>
+                    <pic:cNvPicPr>
+                      <a:picLocks noChangeAspect="1" noChangeArrowheads="1"/>
+                    </pic:cNvPicPr>
+                  </pic:nvPicPr>
+                  <pic:blipFill>
+                    <a:blip r:embed="rId35" cstate="print"/>
+                    <a:srcRect/>
+                    <a:stretch>
+                      <a:fillRect/>
+                    </a:stretch>
+                  </pic:blipFill>
+                  <pic:spPr bwMode="auto">
+                    <a:xfrm>
+                      <a:off x="0" y="0"/>
+                      <a:ext cx="5943600" cy="3342296"/>
+                    </a:xfrm>
+                    <a:prstGeom prst="rect">
+                      <a:avLst/>
+                    </a:prstGeom>
+                    <a:noFill/>
+                    <a:ln w="9525">
+                      <a:noFill/>
+                      <a:miter lim="800000"/>
+                      <a:headEnd/>
+                      <a:tailEnd/>
+                    </a:ln>
+                  </pic:spPr>
+                </pic:pic>
+              </a:graphicData>
+            </a:graphic>
+          </wp:inline>
+        </w:drawing>
+      </w:r>
+      <w:r>
+        <w:rPr>
+          <w:b/>
+          <w:sz w:val="28"/>
+          <w:u w:val="single"/>
+        </w:rPr>
+        <w:t xml:space="preserve"> </w:t>
+      </w:r>
+      <w:r>
+        <w:rPr>
+          <w:b/>
+          <w:noProof/>
+          <w:sz w:val="28"/>
+          <w:u w:val="single"/>
+        </w:rPr>
+        <w:drawing>
+          <wp:inline distT="0" distB="0" distL="0" distR="0">
+            <wp:extent cx="5943600" cy="3342296"/>
+            <wp:effectExtent l="19050" t="0" r="0" b="0"/>
+            <wp:docPr id="58" name="Picture 58"/>
+            <wp:cNvGraphicFramePr>
+              <a:graphicFrameLocks xmlns:a="http://schemas.openxmlformats.org/drawingml/2006/main" noChangeAspect="1"/>
+            </wp:cNvGraphicFramePr>
+            <a:graphic xmlns:a="http://schemas.openxmlformats.org/drawingml/2006/main">
+              <a:graphicData uri="http://schemas.openxmlformats.org/drawingml/2006/picture">
+                <pic:pic xmlns:pic="http://schemas.openxmlformats.org/drawingml/2006/picture">
+                  <pic:nvPicPr>
+                    <pic:cNvPr id="0" name="Picture 58"/>
+                    <pic:cNvPicPr>
+                      <a:picLocks noChangeAspect="1" noChangeArrowheads="1"/>
+                    </pic:cNvPicPr>
+                  </pic:nvPicPr>
+                  <pic:blipFill>
+                    <a:blip r:embed="rId36" cstate="print"/>
+                    <a:srcRect/>
+                    <a:stretch>
+                      <a:fillRect/>
+                    </a:stretch>
+                  </pic:blipFill>
+                  <pic:spPr bwMode="auto">
+                    <a:xfrm>
+                      <a:off x="0" y="0"/>
+                      <a:ext cx="5943600" cy="3342296"/>
+                    </a:xfrm>
+                    <a:prstGeom prst="rect">
+                      <a:avLst/>
+                    </a:prstGeom>
+                    <a:noFill/>
+                    <a:ln w="9525">
+                      <a:noFill/>
+                      <a:miter lim="800000"/>
+                      <a:headEnd/>
+                      <a:tailEnd/>
+                    </a:ln>
+                  </pic:spPr>
+                </pic:pic>
+              </a:graphicData>
+            </a:graphic>
+          </wp:inline>
+        </w:drawing>
+      </w:r>
+      <w:r>
+        <w:rPr>
+          <w:b/>
+          <w:sz w:val="28"/>
+          <w:u w:val="single"/>
+        </w:rPr>
+        <w:t xml:space="preserve">  </w:t>
+      </w:r>
+      <w:r>
+        <w:rPr>
+          <w:b/>
+          <w:noProof/>
+          <w:sz w:val="28"/>
+          <w:u w:val="single"/>
+        </w:rPr>
+        <w:lastRenderedPageBreak/>
+        <w:drawing>
+          <wp:inline distT="0" distB="0" distL="0" distR="0">
+            <wp:extent cx="5943600" cy="3342296"/>
+            <wp:effectExtent l="19050" t="0" r="0" b="0"/>
+            <wp:docPr id="64" name="Picture 64"/>
+            <wp:cNvGraphicFramePr>
+              <a:graphicFrameLocks xmlns:a="http://schemas.openxmlformats.org/drawingml/2006/main" noChangeAspect="1"/>
+            </wp:cNvGraphicFramePr>
+            <a:graphic xmlns:a="http://schemas.openxmlformats.org/drawingml/2006/main">
+              <a:graphicData uri="http://schemas.openxmlformats.org/drawingml/2006/picture">
+                <pic:pic xmlns:pic="http://schemas.openxmlformats.org/drawingml/2006/picture">
+                  <pic:nvPicPr>
+                    <pic:cNvPr id="0" name="Picture 64"/>
+                    <pic:cNvPicPr>
+                      <a:picLocks noChangeAspect="1" noChangeArrowheads="1"/>
+                    </pic:cNvPicPr>
+                  </pic:nvPicPr>
+                  <pic:blipFill>
+                    <a:blip r:embed="rId37" cstate="print"/>
+                    <a:srcRect/>
+                    <a:stretch>
+                      <a:fillRect/>
+                    </a:stretch>
+                  </pic:blipFill>
+                  <pic:spPr bwMode="auto">
+                    <a:xfrm>
+                      <a:off x="0" y="0"/>
+                      <a:ext cx="5943600" cy="3342296"/>
+                    </a:xfrm>
+                    <a:prstGeom prst="rect">
+                      <a:avLst/>
+                    </a:prstGeom>
+                    <a:noFill/>
+                    <a:ln w="9525">
+                      <a:noFill/>
+                      <a:miter lim="800000"/>
+                      <a:headEnd/>
+                      <a:tailEnd/>
+                    </a:ln>
+                  </pic:spPr>
+                </pic:pic>
+              </a:graphicData>
+            </a:graphic>
+          </wp:inline>
+        </w:drawing>
+      </w:r>
+      <w:r>
+        <w:rPr>
+          <w:b/>
+          <w:sz w:val="28"/>
+          <w:u w:val="single"/>
+        </w:rPr>
+        <w:t xml:space="preserve"> </w:t>
+      </w:r>
+      <w:r>
+        <w:rPr>
+          <w:b/>
+          <w:noProof/>
+          <w:sz w:val="28"/>
+          <w:u w:val="single"/>
+        </w:rPr>
+        <w:drawing>
+          <wp:inline distT="0" distB="0" distL="0" distR="0">
+            <wp:extent cx="5943600" cy="3342296"/>
+            <wp:effectExtent l="19050" t="0" r="0" b="0"/>
+            <wp:docPr id="67" name="Picture 67"/>
+            <wp:cNvGraphicFramePr>
+              <a:graphicFrameLocks xmlns:a="http://schemas.openxmlformats.org/drawingml/2006/main" noChangeAspect="1"/>
+            </wp:cNvGraphicFramePr>
+            <a:graphic xmlns:a="http://schemas.openxmlformats.org/drawingml/2006/main">
+              <a:graphicData uri="http://schemas.openxmlformats.org/drawingml/2006/picture">
+                <pic:pic xmlns:pic="http://schemas.openxmlformats.org/drawingml/2006/picture">
+                  <pic:nvPicPr>
+                    <pic:cNvPr id="0" name="Picture 67"/>
+                    <pic:cNvPicPr>
+                      <a:picLocks noChangeAspect="1" noChangeArrowheads="1"/>
+                    </pic:cNvPicPr>
+                  </pic:nvPicPr>
+                  <pic:blipFill>
+                    <a:blip r:embed="rId38" cstate="print"/>
+                    <a:srcRect/>
+                    <a:stretch>
+                      <a:fillRect/>
+                    </a:stretch>
+                  </pic:blipFill>
+                  <pic:spPr bwMode="auto">
+                    <a:xfrm>
+                      <a:off x="0" y="0"/>
+                      <a:ext cx="5943600" cy="3342296"/>
+                    </a:xfrm>
+                    <a:prstGeom prst="rect">
+                      <a:avLst/>
+                    </a:prstGeom>
+                    <a:noFill/>
+                    <a:ln w="9525">
+                      <a:noFill/>
+                      <a:miter lim="800000"/>
+                      <a:headEnd/>
+                      <a:tailEnd/>
+                    </a:ln>
+                  </pic:spPr>
+                </pic:pic>
+              </a:graphicData>
+            </a:graphic>
+          </wp:inline>
+        </w:drawing>
+      </w:r>
     </w:p>
     <w:p>
       <w:pPr>
@@ -1575,7 +2177,7 @@
                     </pic:cNvPicPr>
                   </pic:nvPicPr>
                   <pic:blipFill>
-                    <a:blip r:embed="rId26" cstate="print"/>
+                    <a:blip r:embed="rId39" cstate="print"/>
                     <a:srcRect/>
                     <a:stretch>
                       <a:fillRect/>
@@ -1990,6 +2592,17 @@
       <w:ind w:left="720"/>
       <w:contextualSpacing/>
     </w:pPr>
+  </w:style>
+  <w:style w:type="character" w:styleId="Hyperlink">
+    <w:name w:val="Hyperlink"/>
+    <w:basedOn w:val="DefaultParagraphFont"/>
+    <w:uiPriority w:val="99"/>
+    <w:unhideWhenUsed/>
+    <w:rsid w:val="00917B3E"/>
+    <w:rPr>
+      <w:color w:val="0000FF" w:themeColor="hyperlink"/>
+      <w:u w:val="single"/>
+    </w:rPr>
   </w:style>
 </w:styles>
 </file>

</xml_diff>